<commit_message>
RDD HW Draft 1
Finished most of analysis
</commit_message>
<xml_diff>
--- a/writing/RDD Replication - Robert Toto.docx
+++ b/writing/RDD Replication - Robert Toto.docx
@@ -237,15 +237,7 @@
         <w:t xml:space="preserve"> </w:t>
       </w:r>
       <w:r>
-        <w:t xml:space="preserve">Smoothness (or “continuity”) is assumed such that </w:t>
-      </w:r>
-      <w:proofErr w:type="spellStart"/>
-      <w:r>
-        <w:t>unobservables</w:t>
-      </w:r>
-      <w:proofErr w:type="spellEnd"/>
-      <w:r>
-        <w:t xml:space="preserve"> are expected to remain unchanged across the threshold. </w:t>
+        <w:t xml:space="preserve">Smoothness (or “continuity”) is assumed such that unobservables are expected to remain unchanged across the threshold. </w:t>
       </w:r>
       <w:r>
         <w:t xml:space="preserve">This assumption is predicated partly on the assumption that drunk drivers cannot discern their level of impairment prior to driving and thus will not sort themselves out of the running variable by not driving. </w:t>
@@ -417,6 +409,54 @@
       <w:r>
         <w:t xml:space="preserve">Overall, Hansen finds that exceeding a threshold is associated with reduced drunk driving (recidivism) in the short run and the long run. </w:t>
       </w:r>
+    </w:p>
+    <w:p>
+      <w:pPr>
+        <w:pStyle w:val="ListParagraph"/>
+        <w:numPr>
+          <w:ilvl w:val="0"/>
+          <w:numId w:val="1"/>
+        </w:numPr>
+      </w:pPr>
+      <w:r>
+        <w:t>[see R]</w:t>
+      </w:r>
+    </w:p>
+    <w:p>
+      <w:pPr>
+        <w:pStyle w:val="ListParagraph"/>
+        <w:numPr>
+          <w:ilvl w:val="0"/>
+          <w:numId w:val="1"/>
+        </w:numPr>
+      </w:pPr>
+      <w:r>
+        <w:t xml:space="preserve">If people could manipulate their BAC, we would want to use </w:t>
+      </w:r>
+      <w:r>
+        <w:t>a</w:t>
+      </w:r>
+      <w:r>
+        <w:t xml:space="preserve"> density test to see whether there is bunching or “sorting” at the 0.08 BAC cutoff. </w:t>
+      </w:r>
+      <w:r>
+        <w:t xml:space="preserve">The McCrary Density Test if a popular test to identify such manipulation. The McCrary Density Test gives a null hypothesis that the density in the data is continuous at the cutoff. The alternative hypothesis is that there is greater density (i.e. bunching) around the cutoff. </w:t>
+      </w:r>
+      <w:r>
+        <w:t xml:space="preserve">The test separated the data into bins and calculates the frequency of observations in each bin. To reject the null, one would have to see a greater frequency of observations in the bins next to the cutoff, compared to bins further away. </w:t>
+      </w:r>
+      <w:r>
+        <w:t xml:space="preserve">In R, we can use “rddensity” to run this test. </w:t>
+      </w:r>
+    </w:p>
+    <w:p>
+      <w:pPr>
+        <w:pStyle w:val="ListParagraph"/>
+        <w:numPr>
+          <w:ilvl w:val="0"/>
+          <w:numId w:val="1"/>
+        </w:numPr>
+      </w:pPr>
     </w:p>
     <w:sectPr>
       <w:pgSz w:w="12240" w:h="15840"/>

</xml_diff>